<commit_message>
Updated intro and classical test theory
</commit_message>
<xml_diff>
--- a/survey/PhDmethods_survey.docx
+++ b/survey/PhDmethods_survey.docx
@@ -82,7 +82,7 @@
         <w:rPr>
           <w:b/>
         </w:rPr>
-        <w:t>[~10</w:t>
+        <w:t>[9</w:t>
       </w:r>
       <w:r>
         <w:rPr>
@@ -109,7 +109,10 @@
         <w:t xml:space="preserve">] </w:t>
       </w:r>
       <w:r>
-        <w:t xml:space="preserve">From latent concept of interest to </w:t>
+        <w:t xml:space="preserve">From latent concept of interest </w:t>
+      </w:r>
+      <w:r>
+        <w:t xml:space="preserve">to </w:t>
       </w:r>
       <w:r>
         <w:t>measured quantity</w:t>
@@ -241,88 +244,345 @@
       <w:pPr>
         <w:numPr>
           <w:ilvl w:val="3"/>
-          <w:numId w:val="2"/>
-        </w:numPr>
-      </w:pPr>
-      <w:r>
-        <w:t xml:space="preserve">Under budget constraint, </w:t>
-      </w:r>
-      <w:r>
-        <w:t>we optimize on survey length</w:t>
+          <w:numId w:val="7"/>
+        </w:numPr>
+      </w:pPr>
+      <w:r>
+        <w:t>Given budget constraint, we optimize on</w:t>
+      </w:r>
+      <w:r>
+        <w:t xml:space="preserve"> survey length</w:t>
       </w:r>
     </w:p>
     <w:p>
       <w:pPr>
         <w:numPr>
           <w:ilvl w:val="3"/>
-          <w:numId w:val="4"/>
+          <w:numId w:val="6"/>
         </w:numPr>
       </w:pPr>
       <w:r>
         <w:t>N</w:t>
       </w:r>
       <w:r>
-        <w:t>eed for methods to identify item quality within a specific context</w:t>
+        <w:t xml:space="preserve">eed for methods to </w:t>
+      </w:r>
+      <w:r>
+        <w:t>quantify</w:t>
+      </w:r>
+      <w:r>
+        <w:t xml:space="preserve"> </w:t>
+      </w:r>
+      <w:r>
+        <w:t>measure quality (</w:t>
+      </w:r>
+      <w:r>
+        <w:t>within a specific context</w:t>
+      </w:r>
+      <w:r>
+        <w:t>)</w:t>
       </w:r>
     </w:p>
     <w:p>
       <w:pPr>
         <w:numPr>
           <w:ilvl w:val="3"/>
-          <w:numId w:val="2"/>
-        </w:numPr>
-      </w:pPr>
-      <w:r>
-        <w:t>m</w:t>
+          <w:numId w:val="6"/>
+        </w:numPr>
+      </w:pPr>
+      <w:r>
+        <w:t xml:space="preserve">Need </w:t>
+      </w:r>
+      <w:r>
+        <w:t xml:space="preserve">for methods to </w:t>
+      </w:r>
+      <w:r>
+        <w:t>design</w:t>
+      </w:r>
+      <w:r>
+        <w:t xml:space="preserve"> good</w:t>
+      </w:r>
+      <w:r>
+        <w:t xml:space="preserve"> measure</w:t>
+      </w:r>
+      <w:r>
+        <w:t>s</w:t>
+      </w:r>
+      <w:r>
+        <w:t xml:space="preserve"> </w:t>
+      </w:r>
+      <w:r>
+        <w:t>to</w:t>
+      </w:r>
+      <w:r>
+        <w:t xml:space="preserve"> </w:t>
+      </w:r>
+      <w:r>
+        <w:t>capture</w:t>
+      </w:r>
+      <w:r>
+        <w:t xml:space="preserve"> </w:t>
+      </w:r>
+      <w:r>
+        <w:t>latent concept</w:t>
+      </w:r>
+      <w:r>
+        <w:t xml:space="preserve"> (</w:t>
+      </w:r>
+      <w:r>
+        <w:t>within</w:t>
+      </w:r>
+      <w:r>
+        <w:t xml:space="preserve"> a specific context)</w:t>
+      </w:r>
+    </w:p>
+    <w:p>
+      <w:pPr>
+        <w:rPr>
+          <w:highlight w:val="yellow"/>
+        </w:rPr>
+      </w:pPr>
+    </w:p>
+    <w:p>
+      <w:pPr>
+        <w:numPr>
+          <w:ilvl w:val="1"/>
+          <w:numId w:val="2"/>
+        </w:numPr>
+        <w:rPr>
+          <w:b/>
+        </w:rPr>
+      </w:pPr>
+      <w:r>
+        <w:t>[</w:t>
+      </w:r>
+      <w:r>
+        <w:t>2</w:t>
+      </w:r>
+      <w:r>
+        <w:t xml:space="preserve">] </w:t>
+      </w:r>
+      <w:r>
+        <w:t xml:space="preserve">First part: </w:t>
+      </w:r>
+      <w:r>
+        <w:t>Quantifying survey item quality</w:t>
+      </w:r>
+    </w:p>
+    <w:p>
+      <w:pPr>
+        <w:numPr>
+          <w:ilvl w:val="2"/>
+          <w:numId w:val="2"/>
+        </w:numPr>
+      </w:pPr>
+      <w:r>
+        <w:t>Item quality</w:t>
       </w:r>
     </w:p>
     <w:p>
       <w:pPr>
         <w:numPr>
           <w:ilvl w:val="3"/>
-          <w:numId w:val="5"/>
-        </w:numPr>
-      </w:pPr>
-      <w:r>
-        <w:t xml:space="preserve">Need </w:t>
-      </w:r>
-      <w:bookmarkStart w:id="0" w:name="_GoBack"/>
-      <w:bookmarkEnd w:id="0"/>
-      <w:r>
-        <w:t xml:space="preserve">for methods to </w:t>
-      </w:r>
-      <w:r>
-        <w:t>design measure</w:t>
-      </w:r>
-      <w:r>
-        <w:t>s</w:t>
+          <w:numId w:val="2"/>
+        </w:numPr>
+      </w:pPr>
+      <w:r>
+        <w:t>Measure latent concept, and no other concept(validity)</w:t>
+      </w:r>
+    </w:p>
+    <w:p>
+      <w:pPr>
+        <w:numPr>
+          <w:ilvl w:val="3"/>
+          <w:numId w:val="2"/>
+        </w:numPr>
+      </w:pPr>
+      <w:r>
+        <w:t>Measure latent concept consistently (reliability)</w:t>
+      </w:r>
+    </w:p>
+    <w:p>
+      <w:pPr>
+        <w:numPr>
+          <w:ilvl w:val="4"/>
+          <w:numId w:val="2"/>
+        </w:numPr>
+      </w:pPr>
+      <w:r>
+        <w:t>Across time</w:t>
+      </w:r>
+    </w:p>
+    <w:p>
+      <w:pPr>
+        <w:numPr>
+          <w:ilvl w:val="4"/>
+          <w:numId w:val="2"/>
+        </w:numPr>
+      </w:pPr>
+      <w:r>
+        <w:t>Across space</w:t>
+      </w:r>
+    </w:p>
+    <w:p>
+      <w:pPr>
+        <w:numPr>
+          <w:ilvl w:val="4"/>
+          <w:numId w:val="2"/>
+        </w:numPr>
+      </w:pPr>
+      <w:r>
+        <w:t>(In the face of shocks)</w:t>
+      </w:r>
+    </w:p>
+    <w:p>
+      <w:pPr>
+        <w:numPr>
+          <w:ilvl w:val="3"/>
+          <w:numId w:val="2"/>
+        </w:numPr>
+      </w:pPr>
+      <w:r>
+        <w:t>Economize survey time</w:t>
+      </w:r>
+    </w:p>
+    <w:p>
+      <w:pPr>
+        <w:numPr>
+          <w:ilvl w:val="2"/>
+          <w:numId w:val="2"/>
+        </w:numPr>
+      </w:pPr>
+      <w:r>
+        <w:t>Classical test theory</w:t>
+      </w:r>
+    </w:p>
+    <w:p>
+      <w:pPr>
+        <w:numPr>
+          <w:ilvl w:val="3"/>
+          <w:numId w:val="2"/>
+        </w:numPr>
+      </w:pPr>
+      <w:r>
+        <w:t>True score theory</w:t>
+      </w:r>
+    </w:p>
+    <w:p>
+      <w:pPr>
+        <w:numPr>
+          <w:ilvl w:val="3"/>
+          <w:numId w:val="2"/>
+        </w:numPr>
+      </w:pPr>
+      <w:r>
+        <w:t>Validity</w:t>
+      </w:r>
+    </w:p>
+    <w:p>
+      <w:pPr>
+        <w:numPr>
+          <w:ilvl w:val="3"/>
+          <w:numId w:val="2"/>
+        </w:numPr>
+      </w:pPr>
+      <w:r>
+        <w:t>Re</w:t>
+      </w:r>
+      <w:r>
+        <w:t>liability</w:t>
+      </w:r>
+    </w:p>
+    <w:p/>
+    <w:p>
+      <w:pPr>
+        <w:numPr>
+          <w:ilvl w:val="1"/>
+          <w:numId w:val="2"/>
+        </w:numPr>
+        <w:rPr>
+          <w:b/>
+        </w:rPr>
+      </w:pPr>
+      <w:r>
+        <w:t>[2]</w:t>
       </w:r>
       <w:r>
         <w:t xml:space="preserve"> </w:t>
       </w:r>
       <w:r>
-        <w:t>that</w:t>
-      </w:r>
-      <w:r>
-        <w:t xml:space="preserve"> </w:t>
-      </w:r>
-      <w:r>
-        <w:t>capture</w:t>
-      </w:r>
-      <w:r>
-        <w:t xml:space="preserve"> well the</w:t>
-      </w:r>
-      <w:r>
-        <w:t xml:space="preserve"> latent concept</w:t>
-      </w:r>
-    </w:p>
-    <w:p>
-      <w:pPr>
-        <w:rPr>
-          <w:highlight w:val="yellow"/>
-        </w:rPr>
-      </w:pPr>
-    </w:p>
+        <w:t xml:space="preserve">Second part: </w:t>
+      </w:r>
+      <w:r>
+        <w:t xml:space="preserve">Accounting for </w:t>
+      </w:r>
+      <w:r>
+        <w:t xml:space="preserve">realistic response </w:t>
+      </w:r>
+      <w:r>
+        <w:t>behavior</w:t>
+      </w:r>
+    </w:p>
+    <w:p>
+      <w:pPr>
+        <w:numPr>
+          <w:ilvl w:val="2"/>
+          <w:numId w:val="2"/>
+        </w:numPr>
+      </w:pPr>
+      <w:r>
+        <w:t>Attention</w:t>
+      </w:r>
+    </w:p>
+    <w:p>
+      <w:pPr>
+        <w:numPr>
+          <w:ilvl w:val="2"/>
+          <w:numId w:val="2"/>
+        </w:numPr>
+      </w:pPr>
+      <w:r>
+        <w:t>C</w:t>
+      </w:r>
+      <w:r>
+        <w:t>omprehension</w:t>
+      </w:r>
+    </w:p>
+    <w:p>
+      <w:pPr>
+        <w:numPr>
+          <w:ilvl w:val="2"/>
+          <w:numId w:val="2"/>
+        </w:numPr>
+      </w:pPr>
+      <w:r>
+        <w:t>Retrieval</w:t>
+      </w:r>
+    </w:p>
+    <w:p>
+      <w:pPr>
+        <w:numPr>
+          <w:ilvl w:val="2"/>
+          <w:numId w:val="2"/>
+        </w:numPr>
+      </w:pPr>
+      <w:r>
+        <w:t>Inference</w:t>
+      </w:r>
+    </w:p>
+    <w:p>
+      <w:pPr>
+        <w:numPr>
+          <w:ilvl w:val="2"/>
+          <w:numId w:val="2"/>
+        </w:numPr>
+      </w:pPr>
+      <w:r>
+        <w:lastRenderedPageBreak/>
+        <w:t>Editing</w:t>
+      </w:r>
+    </w:p>
+    <w:p/>
     <w:p>
       <w:pPr>
         <w:numPr>
@@ -334,13 +594,13 @@
         </w:rPr>
       </w:pPr>
       <w:r>
-        <w:t>[2-</w:t>
-      </w:r>
-      <w:r>
-        <w:t xml:space="preserve">3] First part: </w:t>
-      </w:r>
-      <w:r>
-        <w:t>Quantifying survey item quality</w:t>
+        <w:t xml:space="preserve">[2] </w:t>
+      </w:r>
+      <w:r>
+        <w:t xml:space="preserve">Third part: </w:t>
+      </w:r>
+      <w:r>
+        <w:t>Designing better surveys</w:t>
       </w:r>
     </w:p>
     <w:p>
@@ -351,7 +611,18 @@
         </w:numPr>
       </w:pPr>
       <w:r>
-        <w:t>Item quality</w:t>
+        <w:t>General principles for good survey items</w:t>
+      </w:r>
+    </w:p>
+    <w:p>
+      <w:pPr>
+        <w:numPr>
+          <w:ilvl w:val="2"/>
+          <w:numId w:val="2"/>
+        </w:numPr>
+      </w:pPr>
+      <w:r>
+        <w:t xml:space="preserve">Specific </w:t>
       </w:r>
     </w:p>
     <w:p>
@@ -362,7 +633,7 @@
         </w:numPr>
       </w:pPr>
       <w:r>
-        <w:t>Measure latent concept, and no other concept(validity)</w:t>
+        <w:t>Use multi-item measures</w:t>
       </w:r>
     </w:p>
     <w:p>
@@ -373,40 +644,7 @@
         </w:numPr>
       </w:pPr>
       <w:r>
-        <w:t>Measure latent concept consistently (reliability)</w:t>
-      </w:r>
-    </w:p>
-    <w:p>
-      <w:pPr>
-        <w:numPr>
-          <w:ilvl w:val="4"/>
-          <w:numId w:val="2"/>
-        </w:numPr>
-      </w:pPr>
-      <w:r>
-        <w:t>Across time</w:t>
-      </w:r>
-    </w:p>
-    <w:p>
-      <w:pPr>
-        <w:numPr>
-          <w:ilvl w:val="4"/>
-          <w:numId w:val="2"/>
-        </w:numPr>
-      </w:pPr>
-      <w:r>
-        <w:t>Across space</w:t>
-      </w:r>
-    </w:p>
-    <w:p>
-      <w:pPr>
-        <w:numPr>
-          <w:ilvl w:val="4"/>
-          <w:numId w:val="2"/>
-        </w:numPr>
-      </w:pPr>
-      <w:r>
-        <w:t>(In the face of shocks)</w:t>
+        <w:t>Test measurement properties of your measures</w:t>
       </w:r>
     </w:p>
     <w:p>
@@ -417,179 +655,13 @@
         </w:numPr>
       </w:pPr>
       <w:r>
-        <w:t>Economize survey time</w:t>
-      </w:r>
-    </w:p>
-    <w:p>
-      <w:pPr>
-        <w:numPr>
-          <w:ilvl w:val="2"/>
-          <w:numId w:val="2"/>
-        </w:numPr>
-      </w:pPr>
-      <w:r>
-        <w:t>Classical test theory</w:t>
+        <w:t>Mind respondents’ response biases</w:t>
       </w:r>
     </w:p>
     <w:p>
       <w:pPr>
         <w:numPr>
           <w:ilvl w:val="3"/>
-          <w:numId w:val="2"/>
-        </w:numPr>
-      </w:pPr>
-      <w:r>
-        <w:t>True score theory</w:t>
-      </w:r>
-    </w:p>
-    <w:p>
-      <w:pPr>
-        <w:numPr>
-          <w:ilvl w:val="3"/>
-          <w:numId w:val="2"/>
-        </w:numPr>
-      </w:pPr>
-      <w:r>
-        <w:t>Validity</w:t>
-      </w:r>
-    </w:p>
-    <w:p>
-      <w:pPr>
-        <w:numPr>
-          <w:ilvl w:val="3"/>
-          <w:numId w:val="2"/>
-        </w:numPr>
-      </w:pPr>
-      <w:r>
-        <w:t>Re</w:t>
-      </w:r>
-      <w:r>
-        <w:t>liability</w:t>
-      </w:r>
-    </w:p>
-    <w:p/>
-    <w:p>
-      <w:pPr>
-        <w:numPr>
-          <w:ilvl w:val="1"/>
-          <w:numId w:val="2"/>
-        </w:numPr>
-        <w:rPr>
-          <w:b/>
-        </w:rPr>
-      </w:pPr>
-      <w:r>
-        <w:t>[2]</w:t>
-      </w:r>
-      <w:r>
-        <w:t xml:space="preserve"> Second part: </w:t>
-      </w:r>
-      <w:r>
-        <w:t>Accounting for respondent behavior</w:t>
-      </w:r>
-    </w:p>
-    <w:p>
-      <w:pPr>
-        <w:numPr>
-          <w:ilvl w:val="2"/>
-          <w:numId w:val="2"/>
-        </w:numPr>
-      </w:pPr>
-      <w:r>
-        <w:t>C</w:t>
-      </w:r>
-      <w:r>
-        <w:t>omprehension</w:t>
-      </w:r>
-    </w:p>
-    <w:p>
-      <w:pPr>
-        <w:numPr>
-          <w:ilvl w:val="2"/>
-          <w:numId w:val="2"/>
-        </w:numPr>
-      </w:pPr>
-      <w:r>
-        <w:t>Retrieval</w:t>
-      </w:r>
-    </w:p>
-    <w:p>
-      <w:pPr>
-        <w:numPr>
-          <w:ilvl w:val="2"/>
-          <w:numId w:val="2"/>
-        </w:numPr>
-      </w:pPr>
-      <w:r>
-        <w:t>Inference</w:t>
-      </w:r>
-    </w:p>
-    <w:p>
-      <w:pPr>
-        <w:numPr>
-          <w:ilvl w:val="2"/>
-          <w:numId w:val="2"/>
-        </w:numPr>
-      </w:pPr>
-      <w:r>
-        <w:t>Editing</w:t>
-      </w:r>
-    </w:p>
-    <w:p/>
-    <w:p>
-      <w:pPr>
-        <w:numPr>
-          <w:ilvl w:val="1"/>
-          <w:numId w:val="2"/>
-        </w:numPr>
-        <w:rPr>
-          <w:b/>
-        </w:rPr>
-      </w:pPr>
-      <w:r>
-        <w:t xml:space="preserve">[2] Third part: </w:t>
-      </w:r>
-      <w:r>
-        <w:t>Designing better surveys</w:t>
-      </w:r>
-    </w:p>
-    <w:p>
-      <w:pPr>
-        <w:numPr>
-          <w:ilvl w:val="2"/>
-          <w:numId w:val="2"/>
-        </w:numPr>
-      </w:pPr>
-      <w:r>
-        <w:t>Use multi-item measures</w:t>
-      </w:r>
-    </w:p>
-    <w:p>
-      <w:pPr>
-        <w:numPr>
-          <w:ilvl w:val="2"/>
-          <w:numId w:val="2"/>
-        </w:numPr>
-      </w:pPr>
-      <w:r>
-        <w:t>Test measurement properties of your measures</w:t>
-      </w:r>
-    </w:p>
-    <w:p>
-      <w:pPr>
-        <w:numPr>
-          <w:ilvl w:val="2"/>
-          <w:numId w:val="2"/>
-        </w:numPr>
-      </w:pPr>
-      <w:r>
-        <w:t>Mind respondents’ response biases</w:t>
-      </w:r>
-    </w:p>
-    <w:p>
-      <w:pPr>
-        <w:numPr>
-          <w:ilvl w:val="2"/>
           <w:numId w:val="2"/>
         </w:numPr>
       </w:pPr>
@@ -605,16 +677,27 @@
           <w:ilvl w:val="0"/>
           <w:numId w:val="2"/>
         </w:numPr>
-      </w:pPr>
-      <w:r>
-        <w:t xml:space="preserve">Quantifying survey item quality: </w:t>
-      </w:r>
-      <w:r>
-        <w:rPr>
-          <w:b/>
-          <w:highlight w:val="yellow"/>
-        </w:rPr>
-        <w:t>Measurement properties from classical test theory 30</w:t>
+        <w:rPr>
+          <w:b/>
+        </w:rPr>
+      </w:pPr>
+      <w:r>
+        <w:rPr>
+          <w:b/>
+        </w:rPr>
+        <w:t xml:space="preserve">[30] </w:t>
+      </w:r>
+      <w:r>
+        <w:rPr>
+          <w:b/>
+        </w:rPr>
+        <w:t>Q</w:t>
+      </w:r>
+      <w:r>
+        <w:rPr>
+          <w:b/>
+        </w:rPr>
+        <w:t>uantifying survey item quality</w:t>
       </w:r>
     </w:p>
     <w:p/>
@@ -632,7 +715,7 @@
         <w:rPr>
           <w:b/>
         </w:rPr>
-        <w:t>Classical test theory 4</w:t>
+        <w:t>[5] Classical test theory</w:t>
       </w:r>
     </w:p>
     <w:p>
@@ -818,6 +901,26 @@
       <w:pPr>
         <w:ind w:left="1440"/>
       </w:pPr>
+      <w:r>
+        <w:t>[1] Ways to improve validity</w:t>
+      </w:r>
+    </w:p>
+    <w:p>
+      <w:pPr>
+        <w:ind w:left="1440"/>
+      </w:pPr>
+    </w:p>
+    <w:p>
+      <w:pPr>
+        <w:ind w:left="1440"/>
+      </w:pPr>
+      <w:r>
+        <w:lastRenderedPageBreak/>
+        <w:tab/>
+      </w:r>
+      <w:r>
+        <w:t>See slides</w:t>
+      </w:r>
     </w:p>
     <w:p>
       <w:pPr>
@@ -840,7 +943,7 @@
         <w:rPr>
           <w:b/>
         </w:rPr>
-        <w:t>True score theory 14</w:t>
+        <w:t>[14] True score theory</w:t>
       </w:r>
     </w:p>
     <w:p>
@@ -857,32 +960,384 @@
           <w:szCs w:val="25"/>
           <w:lang w:val="de-DE"/>
         </w:rPr>
+        <w:t>(Cronbach, 1951; Guttman, 1945; Lord &amp; Novick, 1968; Novick &amp; Lewis, 1967)</w:t>
+      </w:r>
+    </w:p>
+    <w:p>
+      <w:pPr>
+        <w:ind w:left="2160"/>
+        <w:rPr>
+          <w:lang w:val="de-DE"/>
+        </w:rPr>
+      </w:pPr>
+    </w:p>
+    <w:p>
+      <w:pPr>
+        <w:numPr>
+          <w:ilvl w:val="2"/>
+          <w:numId w:val="2"/>
+        </w:numPr>
+        <w:rPr>
+          <w:b/>
+        </w:rPr>
+      </w:pPr>
+      <w:r>
+        <w:t xml:space="preserve">Example: Two-item scale </w:t>
+      </w:r>
+    </w:p>
+    <w:p>
+      <w:pPr>
+        <w:numPr>
+          <w:ilvl w:val="3"/>
+          <w:numId w:val="2"/>
+        </w:numPr>
+      </w:pPr>
+      <w:r>
+        <w:t>See slides</w:t>
+      </w:r>
+    </w:p>
+    <w:p/>
+    <w:p>
+      <w:pPr>
+        <w:numPr>
+          <w:ilvl w:val="2"/>
+          <w:numId w:val="2"/>
+        </w:numPr>
+        <w:rPr>
+          <w:b/>
+        </w:rPr>
+      </w:pPr>
+      <w:r>
+        <w:t>Measurement models</w:t>
+      </w:r>
+    </w:p>
+    <w:p>
+      <w:pPr>
+        <w:numPr>
+          <w:ilvl w:val="3"/>
+          <w:numId w:val="2"/>
+        </w:numPr>
+      </w:pPr>
+      <w:r>
+        <w:t xml:space="preserve">See slides (rework with </w:t>
+      </w:r>
+      <w:proofErr w:type="spellStart"/>
+      <w:r>
+        <w:t>Eisinga</w:t>
+      </w:r>
+      <w:proofErr w:type="spellEnd"/>
+      <w:r>
+        <w:t xml:space="preserve"> 2012)</w:t>
+      </w:r>
+    </w:p>
+    <w:p/>
+    <w:p>
+      <w:pPr>
+        <w:numPr>
+          <w:ilvl w:val="2"/>
+          <w:numId w:val="2"/>
+        </w:numPr>
+        <w:rPr>
+          <w:b/>
+        </w:rPr>
+      </w:pPr>
+      <w:r>
+        <w:t>Key assumptions</w:t>
+      </w:r>
+    </w:p>
+    <w:p/>
+    <w:p>
+      <w:pPr>
+        <w:numPr>
+          <w:ilvl w:val="3"/>
+          <w:numId w:val="2"/>
+        </w:numPr>
+      </w:pPr>
+      <w:r>
+        <w:t>Items measure identical latent construct</w:t>
+      </w:r>
+    </w:p>
+    <w:p/>
+    <w:p>
+      <w:pPr>
+        <w:numPr>
+          <w:ilvl w:val="3"/>
+          <w:numId w:val="2"/>
+        </w:numPr>
+      </w:pPr>
+      <w:r>
+        <w:t>Tau e</w:t>
+      </w:r>
+      <w:r>
+        <w:t>quivalence (or parallel forms)</w:t>
+      </w:r>
+    </w:p>
+    <w:p/>
+    <w:p>
+      <w:pPr>
+        <w:numPr>
+          <w:ilvl w:val="3"/>
+          <w:numId w:val="2"/>
+        </w:numPr>
+      </w:pPr>
+      <w:r>
+        <w:t>Errors uncorrelated</w:t>
+      </w:r>
+    </w:p>
+    <w:p/>
+    <w:p>
+      <w:pPr>
+        <w:numPr>
+          <w:ilvl w:val="2"/>
+          <w:numId w:val="2"/>
+        </w:numPr>
+        <w:rPr>
+          <w:b/>
+        </w:rPr>
+      </w:pPr>
+      <w:r>
+        <w:t>Violations of key assumptions</w:t>
+      </w:r>
+    </w:p>
+    <w:p/>
+    <w:p>
+      <w:pPr>
+        <w:numPr>
+          <w:ilvl w:val="3"/>
+          <w:numId w:val="2"/>
+        </w:numPr>
+        <w:rPr>
+          <w:b/>
+        </w:rPr>
+      </w:pPr>
+      <w:r>
+        <w:t>Multidimensionality</w:t>
+      </w:r>
+    </w:p>
+    <w:p/>
+    <w:p>
+      <w:pPr>
+        <w:numPr>
+          <w:ilvl w:val="3"/>
+          <w:numId w:val="2"/>
+        </w:numPr>
+        <w:rPr>
+          <w:b/>
+        </w:rPr>
+      </w:pPr>
+      <w:r>
+        <w:t>Congeneric forms</w:t>
+      </w:r>
+    </w:p>
+    <w:p>
+      <w:pPr>
+        <w:ind w:left="2880"/>
+      </w:pPr>
+    </w:p>
+    <w:p>
+      <w:pPr>
+        <w:ind w:left="2880"/>
+      </w:pPr>
+      <w:r>
+        <w:t>We conclude that in most applications items on scales should measure a predominant general factor as well as narrower group factors. In other words, scale items should be multidimensional, and thus violate the essential tau equivalency assumption. In pract</w:t>
+      </w:r>
+      <w:r>
+        <w:t xml:space="preserve">ice, many scale developers claim </w:t>
+      </w:r>
+      <w:proofErr w:type="spellStart"/>
+      <w:r>
+        <w:t>unidimensionality</w:t>
+      </w:r>
+      <w:proofErr w:type="spellEnd"/>
+      <w:r>
+        <w:t xml:space="preserve"> for their scales. We suspect that they have ignored minor group factors in their analyses either intentionally—understanding the group factors were minor relative to the general factor—or unintentionally d</w:t>
+      </w:r>
+      <w:r>
+        <w:t xml:space="preserve">ue to the difficulties associated with assessing the number of factors underlying item data (Hattie,1985; Zwick &amp; </w:t>
+      </w:r>
+      <w:proofErr w:type="spellStart"/>
+      <w:r>
+        <w:t>Velicer</w:t>
+      </w:r>
+      <w:proofErr w:type="spellEnd"/>
+      <w:r>
+        <w:t>, 1986).Scales that assess very narrow constructs might be unidimensional. Even for these scales, it is unlikely that the essential tau</w:t>
+      </w:r>
+      <w:r>
+        <w:t xml:space="preserve"> equivalency assumption would hold in that it requires the amount of item variance associated true score variability to be the same across all items on a scale. It is more likely that a congeneric model, $X_{</w:t>
+      </w:r>
+      <w:proofErr w:type="spellStart"/>
+      <w:r>
+        <w:t>ij</w:t>
+      </w:r>
+      <w:proofErr w:type="spellEnd"/>
+      <w:r>
+        <w:t>} = \gamma_{j} F_{</w:t>
+      </w:r>
+      <w:proofErr w:type="spellStart"/>
+      <w:r>
+        <w:t>i</w:t>
+      </w:r>
+      <w:proofErr w:type="spellEnd"/>
+      <w:r>
+        <w:t>} + E_{</w:t>
+      </w:r>
+      <w:proofErr w:type="spellStart"/>
+      <w:r>
+        <w:t>ij</w:t>
+      </w:r>
+      <w:proofErr w:type="spellEnd"/>
+      <w:r>
+        <w:t>}$ would hold that</w:t>
+      </w:r>
+      <w:r>
+        <w:t xml:space="preserve"> permits factor loadings to vary among items.</w:t>
+      </w:r>
+    </w:p>
+    <w:p/>
+    <w:p>
+      <w:pPr>
+        <w:numPr>
+          <w:ilvl w:val="3"/>
+          <w:numId w:val="2"/>
+        </w:numPr>
+      </w:pPr>
+      <w:r>
         <w:lastRenderedPageBreak/>
-        <w:t>(Cronbach, 1951; Guttman, 1945; Lord &amp; Novick, 1968; Novick &amp; Lewis, 1967)</w:t>
-      </w:r>
-    </w:p>
-    <w:p>
-      <w:pPr>
-        <w:ind w:left="2160"/>
-        <w:rPr>
-          <w:lang w:val="de-DE"/>
-        </w:rPr>
-      </w:pPr>
-    </w:p>
-    <w:p>
-      <w:pPr>
-        <w:numPr>
-          <w:ilvl w:val="2"/>
-          <w:numId w:val="2"/>
-        </w:numPr>
-        <w:rPr>
-          <w:b/>
-        </w:rPr>
-      </w:pPr>
-      <w:r>
-        <w:t xml:space="preserve">Example: Two-item scale </w:t>
-      </w:r>
-    </w:p>
+        <w:t>Correlated errors</w:t>
+      </w:r>
+    </w:p>
+    <w:p/>
+    <w:p>
+      <w:pPr>
+        <w:ind w:left="2880"/>
+      </w:pPr>
+      <w:r>
+        <w:t>Green &amp; Hershberger (2000) suggested that correlated errors occur if measurement errors on prior items affect responses to later items either directly or indirectly (through prior items).</w:t>
+      </w:r>
+    </w:p>
+    <w:p/>
+    <w:p>
+      <w:pPr>
+        <w:ind w:left="2880"/>
+      </w:pPr>
+      <w:r>
+        <w:t>R</w:t>
+      </w:r>
+      <w:r>
+        <w:t>espondents to non</w:t>
+      </w:r>
+      <w:r>
+        <w:t>-</w:t>
+      </w:r>
+      <w:r>
+        <w:t>cognitive measures can choose, at some level of consciousness, to respond consistently across items and, in so doing, may allow their responses to earlier items to affect their responses to later items. They hypothesized that consistent re</w:t>
+      </w:r>
+      <w:r>
+        <w:t>sponding is likely to be maximized if (a) items are clustered based on their wording, and (b) respondents are not sufficiently interested in the measurement process to attend to the specific wording of each item, perhaps due to the length of the total meas</w:t>
+      </w:r>
+      <w:r>
+        <w:t>ure. Although no studies have empirically investigated the applicability of these autoregressive/moving averages models, the literature does support the effect of item order on factor analyses of non</w:t>
+      </w:r>
+      <w:r>
+        <w:t>-</w:t>
+      </w:r>
+      <w:r>
+        <w:t>cognitive measures (</w:t>
+      </w:r>
+      <w:proofErr w:type="spellStart"/>
+      <w:r>
+        <w:t>Schurr</w:t>
+      </w:r>
+      <w:proofErr w:type="spellEnd"/>
+      <w:r>
+        <w:t xml:space="preserve"> &amp; </w:t>
+      </w:r>
+      <w:proofErr w:type="spellStart"/>
+      <w:r>
+        <w:t>Henriksen</w:t>
+      </w:r>
+      <w:proofErr w:type="spellEnd"/>
+      <w:r>
+        <w:t>, 1983). In contras</w:t>
+      </w:r>
+      <w:r>
+        <w:t xml:space="preserve">t, item arrangement tends to have only a minimal effect on factor analytic results of cognitive measures (Leary &amp; </w:t>
+      </w:r>
+      <w:proofErr w:type="spellStart"/>
+      <w:r>
+        <w:t>Dorans</w:t>
+      </w:r>
+      <w:proofErr w:type="spellEnd"/>
+      <w:r>
+        <w:t>, 1985).</w:t>
+      </w:r>
+    </w:p>
+    <w:p>
+      <w:r>
+        <w:tab/>
+      </w:r>
+      <w:r>
+        <w:tab/>
+      </w:r>
+      <w:r>
+        <w:tab/>
+      </w:r>
+      <w:r>
+        <w:tab/>
+      </w:r>
+      <w:r>
+        <w:tab/>
+      </w:r>
+    </w:p>
+    <w:p>
+      <w:pPr>
+        <w:ind w:left="2880"/>
+      </w:pPr>
+      <w:r>
+        <w:t xml:space="preserve">As described in most psychometric textbooks, coefficient alpha yields spuriously high estimates of reliability for speeded tests with right–wrong answers. </w:t>
+      </w:r>
+      <w:proofErr w:type="spellStart"/>
+      <w:r>
+        <w:t>Rozeboom</w:t>
+      </w:r>
+      <w:proofErr w:type="spellEnd"/>
+      <w:r>
+        <w:t xml:space="preserve"> (1966) suggested that correlated errors are introduced with speeded tests.</w:t>
+      </w:r>
+    </w:p>
+    <w:p/>
+    <w:p>
+      <w:pPr>
+        <w:ind w:left="2880"/>
+      </w:pPr>
+      <w:r>
+        <w:t>Correlated error</w:t>
+      </w:r>
+      <w:r>
+        <w:t xml:space="preserve">s might also be introduced if subgroups of items are associated with different stimulus materials (Steinberg, 2001; Steinberg &amp; </w:t>
+      </w:r>
+      <w:proofErr w:type="spellStart"/>
+      <w:r>
+        <w:t>Thissen</w:t>
+      </w:r>
+      <w:proofErr w:type="spellEnd"/>
+      <w:r>
+        <w:t xml:space="preserve">, 1996; </w:t>
+      </w:r>
+      <w:proofErr w:type="spellStart"/>
+      <w:r>
+        <w:t>Wainer</w:t>
+      </w:r>
+      <w:proofErr w:type="spellEnd"/>
+      <w:r>
+        <w:t xml:space="preserve"> &amp; Kiely, 1987; Yen, 1993). Examples include comprehension items associated with reading passages, directio</w:t>
+      </w:r>
+      <w:r>
+        <w:t>n items associated with maps, items concerning different responses to interpersonal situations described in vignettes, and negative mood self-report items associated with different aspects of one’s life(e.g., home, work, and so on).</w:t>
+      </w:r>
+    </w:p>
+    <w:p/>
     <w:p>
       <w:pPr>
         <w:numPr>
@@ -891,625 +1346,319 @@
         </w:numPr>
       </w:pPr>
       <w:r>
-        <w:t>See slides</w:t>
+        <w:rPr>
+          <w:i/>
+        </w:rPr>
+        <w:t xml:space="preserve">Further </w:t>
+      </w:r>
+      <w:r>
+        <w:rPr>
+          <w:i/>
+        </w:rPr>
+        <w:t>study</w:t>
+      </w:r>
+      <w:r>
+        <w:t>: Approaches related to true score theory</w:t>
       </w:r>
     </w:p>
     <w:p/>
     <w:p>
       <w:pPr>
         <w:numPr>
-          <w:ilvl w:val="2"/>
-          <w:numId w:val="2"/>
-        </w:numPr>
-        <w:rPr>
-          <w:b/>
-        </w:rPr>
-      </w:pPr>
-      <w:r>
-        <w:t>Measurement models</w:t>
-      </w:r>
-    </w:p>
-    <w:p>
-      <w:pPr>
-        <w:numPr>
-          <w:ilvl w:val="3"/>
-          <w:numId w:val="2"/>
-        </w:numPr>
-      </w:pPr>
-      <w:r>
-        <w:t xml:space="preserve">See slides (rework with </w:t>
+          <w:ilvl w:val="4"/>
+          <w:numId w:val="2"/>
+        </w:numPr>
+      </w:pPr>
+      <w:r>
+        <w:t>Fa</w:t>
+      </w:r>
+      <w:r>
+        <w:t>ctor models</w:t>
+      </w:r>
+    </w:p>
+    <w:p>
+      <w:bookmarkStart w:id="0" w:name="_GoBack"/>
+      <w:bookmarkEnd w:id="0"/>
+    </w:p>
+    <w:p>
+      <w:pPr>
+        <w:numPr>
+          <w:ilvl w:val="5"/>
+          <w:numId w:val="2"/>
+        </w:numPr>
+      </w:pPr>
+      <w:r>
+        <w:t xml:space="preserve">True score model has been redefined </w:t>
+      </w:r>
+      <w:r>
+        <w:t xml:space="preserve">as a factor analytic model (e.g., </w:t>
       </w:r>
       <w:proofErr w:type="spellStart"/>
       <w:r>
-        <w:t>Eisinga</w:t>
+        <w:t>Bollen</w:t>
       </w:r>
       <w:proofErr w:type="spellEnd"/>
       <w:r>
-        <w:t xml:space="preserve"> 2012)</w:t>
+        <w:t xml:space="preserve">, 1989; </w:t>
+      </w:r>
+      <w:proofErr w:type="spellStart"/>
+      <w:r>
+        <w:t>Jöreskog</w:t>
+      </w:r>
+      <w:proofErr w:type="spellEnd"/>
+      <w:r>
+        <w:t xml:space="preserve">, 1971; McDonald, 1999; Miller, 1995; </w:t>
+      </w:r>
+      <w:proofErr w:type="spellStart"/>
+      <w:r>
+        <w:t>Raykov</w:t>
+      </w:r>
+      <w:proofErr w:type="spellEnd"/>
+      <w:r>
+        <w:t xml:space="preserve">, 2001; </w:t>
+      </w:r>
+      <w:proofErr w:type="spellStart"/>
+      <w:r>
+        <w:t>Zinbarg</w:t>
+      </w:r>
+      <w:proofErr w:type="spellEnd"/>
+      <w:r>
+        <w:t xml:space="preserve">, </w:t>
+      </w:r>
+      <w:proofErr w:type="spellStart"/>
+      <w:r>
+        <w:t>Revelle</w:t>
+      </w:r>
+      <w:proofErr w:type="spellEnd"/>
+      <w:r>
+        <w:t xml:space="preserve">, </w:t>
+      </w:r>
+      <w:proofErr w:type="spellStart"/>
+      <w:r>
+        <w:t>Yovel</w:t>
+      </w:r>
+      <w:proofErr w:type="spellEnd"/>
+      <w:r>
+        <w:t>, &amp; Li, 2005)</w:t>
       </w:r>
     </w:p>
     <w:p/>
     <w:p>
       <w:pPr>
         <w:numPr>
-          <w:ilvl w:val="2"/>
-          <w:numId w:val="2"/>
-        </w:numPr>
-        <w:rPr>
-          <w:b/>
-        </w:rPr>
-      </w:pPr>
-      <w:r>
-        <w:t>Key assumptions</w:t>
+          <w:ilvl w:val="4"/>
+          <w:numId w:val="2"/>
+        </w:numPr>
+      </w:pPr>
+      <w:r>
+        <w:t>Multidimensionality (hierarchical models)</w:t>
       </w:r>
     </w:p>
     <w:p/>
     <w:p>
       <w:pPr>
         <w:numPr>
-          <w:ilvl w:val="3"/>
-          <w:numId w:val="2"/>
-        </w:numPr>
-      </w:pPr>
-      <w:r>
-        <w:t>Items measure identical latent construct</w:t>
-      </w:r>
-    </w:p>
-    <w:p/>
-    <w:p>
-      <w:pPr>
-        <w:numPr>
-          <w:ilvl w:val="3"/>
-          <w:numId w:val="2"/>
-        </w:numPr>
-      </w:pPr>
-      <w:r>
-        <w:t>Tau e</w:t>
-      </w:r>
-      <w:r>
-        <w:t>quivalence (or parallel forms)</w:t>
-      </w:r>
-    </w:p>
-    <w:p/>
-    <w:p>
-      <w:pPr>
-        <w:numPr>
-          <w:ilvl w:val="3"/>
-          <w:numId w:val="2"/>
-        </w:numPr>
-      </w:pPr>
-      <w:r>
-        <w:t>Errors uncorrelated</w:t>
-      </w:r>
-    </w:p>
-    <w:p/>
-    <w:p>
-      <w:pPr>
-        <w:numPr>
-          <w:ilvl w:val="2"/>
-          <w:numId w:val="2"/>
-        </w:numPr>
-        <w:rPr>
-          <w:b/>
-        </w:rPr>
-      </w:pPr>
-      <w:r>
-        <w:t>Violations of key assumptions</w:t>
-      </w:r>
-    </w:p>
-    <w:p/>
-    <w:p>
-      <w:pPr>
-        <w:numPr>
-          <w:ilvl w:val="3"/>
-          <w:numId w:val="2"/>
-        </w:numPr>
-        <w:rPr>
-          <w:b/>
-        </w:rPr>
-      </w:pPr>
-      <w:r>
-        <w:t>Multidimensionality</w:t>
-      </w:r>
-    </w:p>
-    <w:p/>
-    <w:p>
-      <w:pPr>
-        <w:numPr>
-          <w:ilvl w:val="3"/>
-          <w:numId w:val="2"/>
-        </w:numPr>
-        <w:rPr>
-          <w:b/>
-        </w:rPr>
-      </w:pPr>
-      <w:r>
-        <w:t>Congeneric forms</w:t>
-      </w:r>
-    </w:p>
-    <w:p>
-      <w:pPr>
-        <w:ind w:left="2880"/>
-      </w:pPr>
-    </w:p>
-    <w:p>
-      <w:pPr>
-        <w:ind w:left="2880"/>
-      </w:pPr>
-      <w:r>
-        <w:t>We conclude that in most applications items on scales should measure a predominant general factor as well as narrower group factors. In other words, scale items should be multidimensional, and thus violate the essential tau equivalency assumption. In pract</w:t>
-      </w:r>
-      <w:r>
-        <w:t xml:space="preserve">ice, many scale developers claim </w:t>
+          <w:ilvl w:val="5"/>
+          <w:numId w:val="2"/>
+        </w:numPr>
+      </w:pPr>
+      <w:r>
+        <w:t>Scales should be unidimensional</w:t>
+      </w:r>
+      <w:r>
+        <w:t xml:space="preserve"> for interpretability (Hattie, 1985; McDonald, 1981)</w:t>
+      </w:r>
+    </w:p>
+    <w:p>
+      <w:pPr>
+        <w:numPr>
+          <w:ilvl w:val="5"/>
+          <w:numId w:val="2"/>
+        </w:numPr>
+      </w:pPr>
+      <w:r>
+        <w:t>But: L</w:t>
+      </w:r>
+      <w:r>
+        <w:t>ikely to include additional factors (threat to essential tau-equivalence)</w:t>
+      </w:r>
+    </w:p>
+    <w:p>
+      <w:pPr>
+        <w:numPr>
+          <w:ilvl w:val="5"/>
+          <w:numId w:val="2"/>
+        </w:numPr>
+      </w:pPr>
+      <w:r>
+        <w:t xml:space="preserve">Some psychometricians </w:t>
+      </w:r>
+      <w:r>
+        <w:t xml:space="preserve">argue </w:t>
+      </w:r>
+      <w:r>
+        <w:t xml:space="preserve">structure underlying items should be more consistent with </w:t>
+      </w:r>
+      <w:r>
+        <w:t xml:space="preserve">hierarchical model (or general form </w:t>
       </w:r>
       <w:proofErr w:type="spellStart"/>
       <w:r>
-        <w:t>unidimensionality</w:t>
+        <w:t>bifactor</w:t>
       </w:r>
       <w:proofErr w:type="spellEnd"/>
       <w:r>
-        <w:t xml:space="preserve"> for their scales. We suspect that they have ignored minor group factors in their analyses either intentionally—understanding the group factors were minor relative to the general factor—or unintentionally d</w:t>
-      </w:r>
-      <w:r>
-        <w:t xml:space="preserve">ue to the difficulties associated with assessing the number of factors underlying item data (Hattie,1985; Zwick &amp; </w:t>
+        <w:t xml:space="preserve"> model; </w:t>
+      </w:r>
+      <w:r>
+        <w:t xml:space="preserve">e.g., </w:t>
       </w:r>
       <w:proofErr w:type="spellStart"/>
       <w:r>
-        <w:t>Velicer</w:t>
+        <w:t>Gerbing</w:t>
       </w:r>
       <w:proofErr w:type="spellEnd"/>
       <w:r>
-        <w:t>, 1986).Scales that assess very narrow constructs might be unidimensional. Even for these scales, it is unlikely that the essential tau</w:t>
-      </w:r>
-      <w:r>
-        <w:t xml:space="preserve"> equivalency assumption would hold in that it requires the amount of item variance associated true score variability to be the same across all items on a scale. It is more likely that a congeneric model, $X_{</w:t>
+        <w:t xml:space="preserve"> &amp; Anderson,1988; Humphreys,1985; McDonald,1999; </w:t>
       </w:r>
       <w:proofErr w:type="spellStart"/>
       <w:r>
-        <w:t>ij</w:t>
+        <w:t>Reise</w:t>
       </w:r>
       <w:proofErr w:type="spellEnd"/>
       <w:r>
-        <w:t>} = \gamma_{j} F_{</w:t>
+        <w:t xml:space="preserve"> et al.,2000; </w:t>
       </w:r>
       <w:proofErr w:type="spellStart"/>
       <w:r>
+        <w:t>Roznowski</w:t>
+      </w:r>
+      <w:proofErr w:type="spellEnd"/>
+      <w:r>
+        <w:t>, Tuc</w:t>
+      </w:r>
+      <w:r>
+        <w:t xml:space="preserve">ker, &amp; Humphreys,1991). </w:t>
+      </w:r>
+    </w:p>
+    <w:p>
+      <w:pPr>
+        <w:numPr>
+          <w:ilvl w:val="5"/>
+          <w:numId w:val="2"/>
+        </w:numPr>
+      </w:pPr>
+      <w:proofErr w:type="spellStart"/>
+      <w:r>
+        <w:t>B</w:t>
+      </w:r>
+      <w:r>
+        <w:t>ifactor</w:t>
+      </w:r>
+      <w:proofErr w:type="spellEnd"/>
+      <w:r>
+        <w:t xml:space="preserve"> model (Chen, West, </w:t>
+      </w:r>
+      <w:r>
+        <w:t xml:space="preserve">&amp; Sousa, 2006; </w:t>
+      </w:r>
+      <w:proofErr w:type="spellStart"/>
+      <w:r>
+        <w:t>Rindskopf</w:t>
+      </w:r>
+      <w:proofErr w:type="spellEnd"/>
+      <w:r>
+        <w:t xml:space="preserve"> &amp; Rose, 1988; </w:t>
+      </w:r>
+      <w:proofErr w:type="spellStart"/>
+      <w:r>
+        <w:t>Schmid</w:t>
+      </w:r>
+      <w:proofErr w:type="spellEnd"/>
+      <w:r>
+        <w:t xml:space="preserve"> &amp; </w:t>
+      </w:r>
+      <w:proofErr w:type="spellStart"/>
+      <w:r>
+        <w:t>Leiman</w:t>
+      </w:r>
+      <w:proofErr w:type="spellEnd"/>
+      <w:r>
+        <w:t xml:space="preserve">, 1957; Yung, </w:t>
+      </w:r>
+      <w:proofErr w:type="spellStart"/>
+      <w:r>
+        <w:t>Thissen</w:t>
+      </w:r>
+      <w:proofErr w:type="spellEnd"/>
+      <w:r>
+        <w:t>, &amp; McLeod, 1999)</w:t>
+      </w:r>
+    </w:p>
+    <w:p>
+      <w:pPr>
+        <w:numPr>
+          <w:ilvl w:val="6"/>
+          <w:numId w:val="2"/>
+        </w:numPr>
+      </w:pPr>
+      <w:r>
+        <w:t>I</w:t>
+      </w:r>
+      <w:r>
+        <w:t>ncludes not only general factor $F$</w:t>
+      </w:r>
+    </w:p>
+    <w:p>
+      <w:pPr>
+        <w:numPr>
+          <w:ilvl w:val="6"/>
+          <w:numId w:val="2"/>
+        </w:numPr>
+      </w:pPr>
+      <w:r>
+        <w:t>B</w:t>
+      </w:r>
+      <w:r>
+        <w:t xml:space="preserve">ut includes </w:t>
+      </w:r>
+      <w:r>
+        <w:t xml:space="preserve">also $k$ group factor(s), $F_{k}$, such that </w:t>
+      </w:r>
+      <w:r>
+        <w:t>$X_{</w:t>
+      </w:r>
+      <w:proofErr w:type="spellStart"/>
+      <w:r>
         <w:t>i</w:t>
       </w:r>
       <w:proofErr w:type="spellEnd"/>
       <w:r>
-        <w:t>} + E_{</w:t>
+        <w:t xml:space="preserve"> j}=\lambda_{j} F_{</w:t>
       </w:r>
       <w:proofErr w:type="spellStart"/>
       <w:r>
-        <w:t>ij</w:t>
+        <w:t>i</w:t>
       </w:r>
       <w:proofErr w:type="spellEnd"/>
       <w:r>
-        <w:t>}$ would hold that</w:t>
-      </w:r>
-      <w:r>
-        <w:t xml:space="preserve"> permits factor loadings to vary among items.</w:t>
-      </w:r>
-    </w:p>
-    <w:p/>
-    <w:p>
-      <w:pPr>
-        <w:numPr>
-          <w:ilvl w:val="3"/>
-          <w:numId w:val="2"/>
-        </w:numPr>
-      </w:pPr>
-      <w:r>
-        <w:t>Correlated errors</w:t>
-      </w:r>
-    </w:p>
-    <w:p/>
-    <w:p>
-      <w:pPr>
-        <w:ind w:left="2880"/>
-      </w:pPr>
-      <w:r>
-        <w:lastRenderedPageBreak/>
-        <w:t>Green &amp; Hershberger (2000) suggested that correlated errors occur if measurement errors on prior items affect responses to later items either directly or indirectly (through prior items).</w:t>
-      </w:r>
-    </w:p>
-    <w:p/>
-    <w:p>
-      <w:pPr>
-        <w:ind w:left="2880"/>
-      </w:pPr>
-      <w:r>
-        <w:t>R</w:t>
-      </w:r>
-      <w:r>
-        <w:t xml:space="preserve">espondents to </w:t>
+        <w:t xml:space="preserve"> j}+\sum_{k=1}^{K} \lambda_{j k} F_{</w:t>
       </w:r>
       <w:proofErr w:type="spellStart"/>
       <w:r>
-        <w:t>noncognitive</w:t>
+        <w:t>i</w:t>
       </w:r>
       <w:proofErr w:type="spellEnd"/>
       <w:r>
-        <w:t xml:space="preserve"> measures can choose, at some level of consciousness, to respond consistently across items and, in so doing, may allow their responses to earlier items to affect their responses to later items. They hypothesized that consistent re</w:t>
-      </w:r>
-      <w:r>
-        <w:t>sponding is likely to be maximized if (a) items are clustered based on their wording, and (b) respondents are not sufficiently interested in the measurement process to attend to the specific wording of each item, perhaps due to the length of the total meas</w:t>
-      </w:r>
-      <w:r>
-        <w:t xml:space="preserve">ure. Although no studies have empirically investigated the applicability of these autoregressive/moving averages models, the literature does support the effect of item order on factor analyses of </w:t>
+        <w:t xml:space="preserve"> j k}+E_{</w:t>
       </w:r>
       <w:proofErr w:type="spellStart"/>
       <w:r>
-        <w:t>noncognitive</w:t>
+        <w:t>i</w:t>
       </w:r>
       <w:proofErr w:type="spellEnd"/>
       <w:r>
-        <w:t xml:space="preserve"> measures (</w:t>
-      </w:r>
-      <w:proofErr w:type="spellStart"/>
-      <w:r>
-        <w:t>Schurr</w:t>
-      </w:r>
-      <w:proofErr w:type="spellEnd"/>
-      <w:r>
-        <w:t xml:space="preserve"> &amp; </w:t>
-      </w:r>
-      <w:proofErr w:type="spellStart"/>
-      <w:r>
-        <w:t>Henriksen</w:t>
-      </w:r>
-      <w:proofErr w:type="spellEnd"/>
-      <w:r>
-        <w:t>, 1983). In contras</w:t>
-      </w:r>
-      <w:r>
-        <w:t xml:space="preserve">t, item arrangement tends to have only a minimal effect on factor analytic results of cognitive measures (Leary &amp; </w:t>
-      </w:r>
-      <w:proofErr w:type="spellStart"/>
-      <w:r>
-        <w:t>Dorans</w:t>
-      </w:r>
-      <w:proofErr w:type="spellEnd"/>
-      <w:r>
-        <w:t>, 1985).</w:t>
-      </w:r>
-    </w:p>
-    <w:p>
-      <w:r>
-        <w:tab/>
-      </w:r>
-      <w:r>
-        <w:tab/>
-      </w:r>
-      <w:r>
-        <w:tab/>
-      </w:r>
-      <w:r>
-        <w:tab/>
-      </w:r>
-      <w:r>
-        <w:tab/>
-      </w:r>
-    </w:p>
-    <w:p>
-      <w:pPr>
-        <w:ind w:left="2880"/>
-      </w:pPr>
-      <w:r>
-        <w:t xml:space="preserve">As described in most psychometric textbooks, coefficient alpha yields spuriously high estimates of reliability for speeded tests with right–wrong answers. </w:t>
-      </w:r>
-      <w:proofErr w:type="spellStart"/>
-      <w:r>
-        <w:t>Rozeboom</w:t>
-      </w:r>
-      <w:proofErr w:type="spellEnd"/>
-      <w:r>
-        <w:t xml:space="preserve"> (1966) suggested that correlated errors are introduced with speeded tests.</w:t>
-      </w:r>
-    </w:p>
-    <w:p/>
-    <w:p>
-      <w:pPr>
-        <w:ind w:left="2880"/>
-      </w:pPr>
-      <w:r>
-        <w:t>Correlated error</w:t>
-      </w:r>
-      <w:r>
-        <w:t xml:space="preserve">s might also be introduced if subgroups of items are associated with different stimulus materials (Steinberg, 2001; Steinberg &amp; </w:t>
-      </w:r>
-      <w:proofErr w:type="spellStart"/>
-      <w:r>
-        <w:t>Thissen</w:t>
-      </w:r>
-      <w:proofErr w:type="spellEnd"/>
-      <w:r>
-        <w:t xml:space="preserve">, 1996; </w:t>
-      </w:r>
-      <w:proofErr w:type="spellStart"/>
-      <w:r>
-        <w:t>Wainer</w:t>
-      </w:r>
-      <w:proofErr w:type="spellEnd"/>
-      <w:r>
-        <w:t xml:space="preserve"> &amp; Kiely, 1987; Yen, 1993). Examples include comprehension items associated with reading passages, directio</w:t>
-      </w:r>
-      <w:r>
-        <w:t>n items associated with maps, items concerning different responses to interpersonal situations described in vignettes, and negative mood self-report items associated with different aspects of one’s life(e.g., home, work, and so on).</w:t>
-      </w:r>
-    </w:p>
-    <w:p/>
-    <w:p>
-      <w:pPr>
-        <w:numPr>
-          <w:ilvl w:val="3"/>
-          <w:numId w:val="2"/>
-        </w:numPr>
-      </w:pPr>
-      <w:r>
-        <w:t>Related approaches</w:t>
-      </w:r>
-    </w:p>
-    <w:p/>
-    <w:p>
-      <w:pPr>
-        <w:numPr>
-          <w:ilvl w:val="4"/>
-          <w:numId w:val="2"/>
-        </w:numPr>
-      </w:pPr>
-      <w:r>
-        <w:t>Fa</w:t>
-      </w:r>
-      <w:r>
-        <w:t>ctor models</w:t>
-      </w:r>
-    </w:p>
-    <w:p/>
-    <w:p>
-      <w:pPr>
-        <w:ind w:left="3600"/>
-      </w:pPr>
-      <w:r>
-        <w:t xml:space="preserve">Some researchers have redefined the true score model as a factor analytic model (e.g., </w:t>
-      </w:r>
-      <w:proofErr w:type="spellStart"/>
-      <w:r>
-        <w:t>Bollen</w:t>
-      </w:r>
-      <w:proofErr w:type="spellEnd"/>
-      <w:r>
-        <w:t xml:space="preserve">, 1989; </w:t>
-      </w:r>
-      <w:proofErr w:type="spellStart"/>
-      <w:r>
-        <w:t>Jöreskog</w:t>
-      </w:r>
-      <w:proofErr w:type="spellEnd"/>
-      <w:r>
-        <w:t xml:space="preserve">, 1971; McDonald, 1999; Miller, 1995; </w:t>
-      </w:r>
-      <w:proofErr w:type="spellStart"/>
-      <w:r>
-        <w:t>Raykov</w:t>
-      </w:r>
-      <w:proofErr w:type="spellEnd"/>
-      <w:r>
-        <w:t xml:space="preserve">, 2001; </w:t>
-      </w:r>
-      <w:proofErr w:type="spellStart"/>
-      <w:r>
-        <w:t>Zinbarg</w:t>
-      </w:r>
-      <w:proofErr w:type="spellEnd"/>
-      <w:r>
-        <w:t xml:space="preserve">, </w:t>
-      </w:r>
-      <w:proofErr w:type="spellStart"/>
-      <w:r>
-        <w:t>Revelle</w:t>
-      </w:r>
-      <w:proofErr w:type="spellEnd"/>
-      <w:r>
-        <w:t xml:space="preserve">, </w:t>
-      </w:r>
-      <w:proofErr w:type="spellStart"/>
-      <w:r>
-        <w:t>Yovel</w:t>
-      </w:r>
-      <w:proofErr w:type="spellEnd"/>
-      <w:r>
-        <w:t>, &amp; Li, 2005)</w:t>
-      </w:r>
-    </w:p>
-    <w:p/>
-    <w:p>
-      <w:pPr>
-        <w:numPr>
-          <w:ilvl w:val="4"/>
-          <w:numId w:val="2"/>
-        </w:numPr>
-      </w:pPr>
-      <w:r>
-        <w:t>Multidimensionality (hierarchical models)</w:t>
-      </w:r>
-    </w:p>
-    <w:p/>
-    <w:p>
-      <w:pPr>
-        <w:ind w:left="3600"/>
-      </w:pPr>
-      <w:r>
-        <w:lastRenderedPageBreak/>
-        <w:t>S</w:t>
-      </w:r>
-      <w:r>
-        <w:t xml:space="preserve">cales should assess primarily a single construct for interpretability (Hattie, 1985; McDonald, 1981). However, they are likely to include additional factors and would then not be essentially </w:t>
-      </w:r>
-      <w:proofErr w:type="spellStart"/>
-      <w:r>
-        <w:t>tau</w:t>
-      </w:r>
-      <w:proofErr w:type="spellEnd"/>
-      <w:r>
-        <w:t>-equivalent.</w:t>
-      </w:r>
-    </w:p>
-    <w:p/>
-    <w:p>
-      <w:pPr>
-        <w:ind w:left="3600"/>
-      </w:pPr>
-      <w:r>
-        <w:t>Many psychometricians argue that it would be pre</w:t>
-      </w:r>
-      <w:r>
-        <w:t xml:space="preserve">ferable if the structure underlying items were more consistent with a hierarchical model or its more general form, a </w:t>
-      </w:r>
-      <w:proofErr w:type="spellStart"/>
-      <w:r>
-        <w:t>bifactor</w:t>
-      </w:r>
-      <w:proofErr w:type="spellEnd"/>
-      <w:r>
-        <w:t xml:space="preserve"> model, than a unidimensional model (e.g., </w:t>
-      </w:r>
-      <w:proofErr w:type="spellStart"/>
-      <w:r>
-        <w:t>Gerbing</w:t>
-      </w:r>
-      <w:proofErr w:type="spellEnd"/>
-      <w:r>
-        <w:t xml:space="preserve"> &amp; Anderson,1988; Humphreys,1985; McDonald,1999;Reise et al.,2000; </w:t>
-      </w:r>
-      <w:proofErr w:type="spellStart"/>
-      <w:r>
-        <w:t>Roznowski</w:t>
-      </w:r>
-      <w:proofErr w:type="spellEnd"/>
-      <w:r>
-        <w:t>, Tuc</w:t>
-      </w:r>
-      <w:r>
-        <w:t xml:space="preserve">ker, &amp; Humphreys,1991). </w:t>
-      </w:r>
-    </w:p>
-    <w:p>
-      <w:pPr>
-        <w:ind w:left="3600"/>
-      </w:pPr>
-    </w:p>
-    <w:p>
-      <w:pPr>
-        <w:ind w:left="3600"/>
-      </w:pPr>
-      <w:r>
-        <w:t xml:space="preserve">The </w:t>
-      </w:r>
-      <w:proofErr w:type="spellStart"/>
-      <w:r>
-        <w:t>bifactor</w:t>
-      </w:r>
-      <w:proofErr w:type="spellEnd"/>
-      <w:r>
-        <w:t xml:space="preserve"> model (Chen, West,&amp; Sousa, 2006; </w:t>
-      </w:r>
-      <w:proofErr w:type="spellStart"/>
-      <w:r>
-        <w:t>Rindskopf</w:t>
-      </w:r>
-      <w:proofErr w:type="spellEnd"/>
-      <w:r>
-        <w:t xml:space="preserve"> &amp; Rose, 1988; </w:t>
-      </w:r>
-      <w:proofErr w:type="spellStart"/>
-      <w:r>
-        <w:t>Schmid</w:t>
-      </w:r>
-      <w:proofErr w:type="spellEnd"/>
-      <w:r>
-        <w:t xml:space="preserve"> &amp; </w:t>
-      </w:r>
-      <w:proofErr w:type="spellStart"/>
-      <w:r>
-        <w:t>Leiman</w:t>
-      </w:r>
-      <w:proofErr w:type="spellEnd"/>
-      <w:r>
-        <w:t xml:space="preserve">, 1957; Yung, </w:t>
-      </w:r>
-      <w:proofErr w:type="spellStart"/>
-      <w:r>
-        <w:t>Thissen</w:t>
-      </w:r>
-      <w:proofErr w:type="spellEnd"/>
-      <w:r>
-        <w:t>, &amp; McLeod, 1999) includes not only a general factor, $F$, but also $k$ group factor(s), $F_{k}$:</w:t>
-      </w:r>
-    </w:p>
-    <w:p/>
-    <w:p>
-      <w:pPr>
-        <w:ind w:left="3600"/>
-      </w:pPr>
-      <w:r>
-        <w:t>$X_{</w:t>
-      </w:r>
-      <w:proofErr w:type="spellStart"/>
-      <w:r>
-        <w:t>i</w:t>
-      </w:r>
-      <w:proofErr w:type="spellEnd"/>
-      <w:r>
-        <w:t xml:space="preserve"> j}=\lambda_{j} F_{</w:t>
-      </w:r>
-      <w:proofErr w:type="spellStart"/>
-      <w:r>
-        <w:t>i</w:t>
-      </w:r>
-      <w:proofErr w:type="spellEnd"/>
-      <w:r>
-        <w:t xml:space="preserve"> j}+\sum_{k=1}^{K} \lambda_{j k} F_{</w:t>
-      </w:r>
-      <w:proofErr w:type="spellStart"/>
-      <w:r>
-        <w:t>i</w:t>
-      </w:r>
-      <w:proofErr w:type="spellEnd"/>
-      <w:r>
-        <w:t xml:space="preserve"> j k}+E_{</w:t>
-      </w:r>
-      <w:proofErr w:type="spellStart"/>
-      <w:r>
-        <w:t>i</w:t>
-      </w:r>
-      <w:proofErr w:type="spellEnd"/>
-      <w:r>
         <w:t xml:space="preserve"> j}$</w:t>
-      </w:r>
-    </w:p>
-    <w:p/>
-    <w:p>
-      <w:pPr>
-        <w:numPr>
-          <w:ilvl w:val="4"/>
-          <w:numId w:val="2"/>
-        </w:numPr>
-      </w:pPr>
-      <w:r>
-        <w:t>M</w:t>
-      </w:r>
-    </w:p>
-    <w:p>
-      <w:pPr>
-        <w:numPr>
-          <w:ilvl w:val="4"/>
-          <w:numId w:val="2"/>
-        </w:numPr>
-      </w:pPr>
-      <w:r>
-        <w:t>M</w:t>
       </w:r>
     </w:p>
     <w:p/>
@@ -4462,9 +4611,9 @@
 <file path=word/numbering.xml><?xml version="1.0" encoding="utf-8"?>
 <w:numbering xmlns:wpc="http://schemas.microsoft.com/office/word/2010/wordprocessingCanvas" xmlns:cx="http://schemas.microsoft.com/office/drawing/2014/chartex" xmlns:cx1="http://schemas.microsoft.com/office/drawing/2015/9/8/chartex" xmlns:mc="http://schemas.openxmlformats.org/markup-compatibility/2006" xmlns:o="urn:schemas-microsoft-com:office:office" xmlns:r="http://schemas.openxmlformats.org/officeDocument/2006/relationships" xmlns:m="http://schemas.openxmlformats.org/officeDocument/2006/math" xmlns:v="urn:schemas-microsoft-com:vml" xmlns:wp14="http://schemas.microsoft.com/office/word/2010/wordprocessingDrawing" xmlns:wp="http://schemas.openxmlformats.org/drawingml/2006/wordprocessingDrawing" xmlns:w10="urn:schemas-microsoft-com:office:word" xmlns:w="http://schemas.openxmlformats.org/wordprocessingml/2006/main" xmlns:w14="http://schemas.microsoft.com/office/word/2010/wordml" xmlns:w15="http://schemas.microsoft.com/office/word/2012/wordml" xmlns:w16se="http://schemas.microsoft.com/office/word/2015/wordml/symex" xmlns:wpg="http://schemas.microsoft.com/office/word/2010/wordprocessingGroup" xmlns:wpi="http://schemas.microsoft.com/office/word/2010/wordprocessingInk" xmlns:wne="http://schemas.microsoft.com/office/word/2006/wordml" xmlns:wps="http://schemas.microsoft.com/office/word/2010/wordprocessingShape" mc:Ignorable="w14 w15 w16se wp14">
   <w:abstractNum w:abstractNumId="0" w15:restartNumberingAfterBreak="0">
-    <w:nsid w:val="27FB1548"/>
+    <w:nsid w:val="148B4BB3"/>
     <w:multiLevelType w:val="multilevel"/>
-    <w:tmpl w:val="1B8C2222"/>
+    <w:tmpl w:val="A370A9A6"/>
     <w:lvl w:ilvl="0">
       <w:start w:val="1"/>
       <w:numFmt w:val="decimal"/>
@@ -4576,9 +4725,9 @@
     </w:lvl>
   </w:abstractNum>
   <w:abstractNum w:abstractNumId="1" w15:restartNumberingAfterBreak="0">
-    <w:nsid w:val="31DD2A2F"/>
+    <w:nsid w:val="18E368BC"/>
     <w:multiLevelType w:val="multilevel"/>
-    <w:tmpl w:val="275C72F6"/>
+    <w:tmpl w:val="71623140"/>
     <w:lvl w:ilvl="0">
       <w:start w:val="1"/>
       <w:numFmt w:val="decimal"/>
@@ -4618,13 +4767,13 @@
     <w:lvl w:ilvl="3">
       <w:start w:val="1"/>
       <w:numFmt w:val="bullet"/>
-      <w:lvlText w:val=""/>
+      <w:lvlText w:val=""/>
       <w:lvlJc w:val="left"/>
       <w:pPr>
         <w:ind w:left="2880" w:hanging="360"/>
       </w:pPr>
       <w:rPr>
-        <w:rFonts w:ascii="Wingdings" w:hAnsi="Wingdings" w:hint="default"/>
+        <w:rFonts w:ascii="Symbol" w:hAnsi="Symbol" w:hint="default"/>
         <w:u w:val="none"/>
       </w:rPr>
     </w:lvl>
@@ -4690,6 +4839,236 @@
     </w:lvl>
   </w:abstractNum>
   <w:abstractNum w:abstractNumId="2" w15:restartNumberingAfterBreak="0">
+    <w:nsid w:val="27FB1548"/>
+    <w:multiLevelType w:val="multilevel"/>
+    <w:tmpl w:val="10FE27F4"/>
+    <w:lvl w:ilvl="0">
+      <w:start w:val="1"/>
+      <w:numFmt w:val="decimal"/>
+      <w:lvlText w:val="%1."/>
+      <w:lvlJc w:val="left"/>
+      <w:pPr>
+        <w:ind w:left="720" w:hanging="360"/>
+      </w:pPr>
+      <w:rPr>
+        <w:u w:val="none"/>
+      </w:rPr>
+    </w:lvl>
+    <w:lvl w:ilvl="1">
+      <w:start w:val="1"/>
+      <w:numFmt w:val="lowerLetter"/>
+      <w:lvlText w:val="%2."/>
+      <w:lvlJc w:val="left"/>
+      <w:pPr>
+        <w:ind w:left="1440" w:hanging="360"/>
+      </w:pPr>
+      <w:rPr>
+        <w:u w:val="none"/>
+      </w:rPr>
+    </w:lvl>
+    <w:lvl w:ilvl="2">
+      <w:start w:val="1"/>
+      <w:numFmt w:val="lowerRoman"/>
+      <w:lvlText w:val="%3."/>
+      <w:lvlJc w:val="right"/>
+      <w:pPr>
+        <w:ind w:left="2160" w:hanging="360"/>
+      </w:pPr>
+      <w:rPr>
+        <w:u w:val="none"/>
+      </w:rPr>
+    </w:lvl>
+    <w:lvl w:ilvl="3">
+      <w:start w:val="1"/>
+      <w:numFmt w:val="bullet"/>
+      <w:lvlText w:val=""/>
+      <w:lvlJc w:val="left"/>
+      <w:pPr>
+        <w:ind w:left="2880" w:hanging="360"/>
+      </w:pPr>
+      <w:rPr>
+        <w:rFonts w:ascii="Wingdings" w:hAnsi="Wingdings" w:hint="default"/>
+        <w:u w:val="none"/>
+      </w:rPr>
+    </w:lvl>
+    <w:lvl w:ilvl="4">
+      <w:start w:val="1"/>
+      <w:numFmt w:val="bullet"/>
+      <w:lvlText w:val=""/>
+      <w:lvlJc w:val="left"/>
+      <w:pPr>
+        <w:ind w:left="3600" w:hanging="360"/>
+      </w:pPr>
+      <w:rPr>
+        <w:rFonts w:ascii="Wingdings" w:hAnsi="Wingdings" w:hint="default"/>
+        <w:u w:val="none"/>
+      </w:rPr>
+    </w:lvl>
+    <w:lvl w:ilvl="5">
+      <w:start w:val="1"/>
+      <w:numFmt w:val="lowerRoman"/>
+      <w:lvlText w:val="%6."/>
+      <w:lvlJc w:val="right"/>
+      <w:pPr>
+        <w:ind w:left="4320" w:hanging="360"/>
+      </w:pPr>
+      <w:rPr>
+        <w:u w:val="none"/>
+      </w:rPr>
+    </w:lvl>
+    <w:lvl w:ilvl="6">
+      <w:start w:val="1"/>
+      <w:numFmt w:val="decimal"/>
+      <w:lvlText w:val="%7."/>
+      <w:lvlJc w:val="left"/>
+      <w:pPr>
+        <w:ind w:left="5040" w:hanging="360"/>
+      </w:pPr>
+      <w:rPr>
+        <w:u w:val="none"/>
+      </w:rPr>
+    </w:lvl>
+    <w:lvl w:ilvl="7">
+      <w:start w:val="1"/>
+      <w:numFmt w:val="lowerLetter"/>
+      <w:lvlText w:val="%8."/>
+      <w:lvlJc w:val="left"/>
+      <w:pPr>
+        <w:ind w:left="5760" w:hanging="360"/>
+      </w:pPr>
+      <w:rPr>
+        <w:u w:val="none"/>
+      </w:rPr>
+    </w:lvl>
+    <w:lvl w:ilvl="8">
+      <w:start w:val="1"/>
+      <w:numFmt w:val="lowerRoman"/>
+      <w:lvlText w:val="%9."/>
+      <w:lvlJc w:val="right"/>
+      <w:pPr>
+        <w:ind w:left="6480" w:hanging="360"/>
+      </w:pPr>
+      <w:rPr>
+        <w:u w:val="none"/>
+      </w:rPr>
+    </w:lvl>
+  </w:abstractNum>
+  <w:abstractNum w:abstractNumId="3" w15:restartNumberingAfterBreak="0">
+    <w:nsid w:val="31DD2A2F"/>
+    <w:multiLevelType w:val="multilevel"/>
+    <w:tmpl w:val="67823F18"/>
+    <w:lvl w:ilvl="0">
+      <w:start w:val="1"/>
+      <w:numFmt w:val="decimal"/>
+      <w:lvlText w:val="%1."/>
+      <w:lvlJc w:val="left"/>
+      <w:pPr>
+        <w:ind w:left="720" w:hanging="360"/>
+      </w:pPr>
+      <w:rPr>
+        <w:u w:val="none"/>
+      </w:rPr>
+    </w:lvl>
+    <w:lvl w:ilvl="1">
+      <w:start w:val="1"/>
+      <w:numFmt w:val="lowerLetter"/>
+      <w:lvlText w:val="%2."/>
+      <w:lvlJc w:val="left"/>
+      <w:pPr>
+        <w:ind w:left="1440" w:hanging="360"/>
+      </w:pPr>
+      <w:rPr>
+        <w:u w:val="none"/>
+      </w:rPr>
+    </w:lvl>
+    <w:lvl w:ilvl="2">
+      <w:start w:val="1"/>
+      <w:numFmt w:val="lowerRoman"/>
+      <w:lvlText w:val="%3."/>
+      <w:lvlJc w:val="right"/>
+      <w:pPr>
+        <w:ind w:left="2160" w:hanging="360"/>
+      </w:pPr>
+      <w:rPr>
+        <w:u w:val="none"/>
+      </w:rPr>
+    </w:lvl>
+    <w:lvl w:ilvl="3">
+      <w:start w:val="1"/>
+      <w:numFmt w:val="bullet"/>
+      <w:lvlText w:val=""/>
+      <w:lvlJc w:val="left"/>
+      <w:pPr>
+        <w:ind w:left="2880" w:hanging="360"/>
+      </w:pPr>
+      <w:rPr>
+        <w:rFonts w:ascii="Wingdings" w:hAnsi="Wingdings" w:hint="default"/>
+        <w:u w:val="none"/>
+      </w:rPr>
+    </w:lvl>
+    <w:lvl w:ilvl="4">
+      <w:start w:val="1"/>
+      <w:numFmt w:val="bullet"/>
+      <w:lvlText w:val=""/>
+      <w:lvlJc w:val="left"/>
+      <w:pPr>
+        <w:ind w:left="3600" w:hanging="360"/>
+      </w:pPr>
+      <w:rPr>
+        <w:rFonts w:ascii="Wingdings" w:hAnsi="Wingdings" w:hint="default"/>
+        <w:u w:val="none"/>
+      </w:rPr>
+    </w:lvl>
+    <w:lvl w:ilvl="5">
+      <w:start w:val="1"/>
+      <w:numFmt w:val="lowerRoman"/>
+      <w:lvlText w:val="%6."/>
+      <w:lvlJc w:val="right"/>
+      <w:pPr>
+        <w:ind w:left="4320" w:hanging="360"/>
+      </w:pPr>
+      <w:rPr>
+        <w:u w:val="none"/>
+      </w:rPr>
+    </w:lvl>
+    <w:lvl w:ilvl="6">
+      <w:start w:val="1"/>
+      <w:numFmt w:val="decimal"/>
+      <w:lvlText w:val="%7."/>
+      <w:lvlJc w:val="left"/>
+      <w:pPr>
+        <w:ind w:left="5040" w:hanging="360"/>
+      </w:pPr>
+      <w:rPr>
+        <w:u w:val="none"/>
+      </w:rPr>
+    </w:lvl>
+    <w:lvl w:ilvl="7">
+      <w:start w:val="1"/>
+      <w:numFmt w:val="lowerLetter"/>
+      <w:lvlText w:val="%8."/>
+      <w:lvlJc w:val="left"/>
+      <w:pPr>
+        <w:ind w:left="5760" w:hanging="360"/>
+      </w:pPr>
+      <w:rPr>
+        <w:u w:val="none"/>
+      </w:rPr>
+    </w:lvl>
+    <w:lvl w:ilvl="8">
+      <w:start w:val="1"/>
+      <w:numFmt w:val="lowerRoman"/>
+      <w:lvlText w:val="%9."/>
+      <w:lvlJc w:val="right"/>
+      <w:pPr>
+        <w:ind w:left="6480" w:hanging="360"/>
+      </w:pPr>
+      <w:rPr>
+        <w:u w:val="none"/>
+      </w:rPr>
+    </w:lvl>
+  </w:abstractNum>
+  <w:abstractNum w:abstractNumId="4" w15:restartNumberingAfterBreak="0">
     <w:nsid w:val="392E58E3"/>
     <w:multiLevelType w:val="multilevel"/>
     <w:tmpl w:val="8F8A025C"/>
@@ -4802,7 +5181,7 @@
       </w:rPr>
     </w:lvl>
   </w:abstractNum>
-  <w:abstractNum w:abstractNumId="3" w15:restartNumberingAfterBreak="0">
+  <w:abstractNum w:abstractNumId="5" w15:restartNumberingAfterBreak="0">
     <w:nsid w:val="659433E6"/>
     <w:multiLevelType w:val="multilevel"/>
     <w:tmpl w:val="64CA297C"/>
@@ -4916,7 +5295,7 @@
       </w:rPr>
     </w:lvl>
   </w:abstractNum>
-  <w:abstractNum w:abstractNumId="4" w15:restartNumberingAfterBreak="0">
+  <w:abstractNum w:abstractNumId="6" w15:restartNumberingAfterBreak="0">
     <w:nsid w:val="768E06F4"/>
     <w:multiLevelType w:val="multilevel"/>
     <w:tmpl w:val="E93E934C"/>
@@ -5030,18 +5409,24 @@
     </w:lvl>
   </w:abstractNum>
   <w:num w:numId="1">
+    <w:abstractNumId w:val="4"/>
+  </w:num>
+  <w:num w:numId="2">
+    <w:abstractNumId w:val="6"/>
+  </w:num>
+  <w:num w:numId="3">
+    <w:abstractNumId w:val="5"/>
+  </w:num>
+  <w:num w:numId="4">
     <w:abstractNumId w:val="2"/>
   </w:num>
-  <w:num w:numId="2">
-    <w:abstractNumId w:val="4"/>
-  </w:num>
-  <w:num w:numId="3">
+  <w:num w:numId="5">
     <w:abstractNumId w:val="3"/>
   </w:num>
-  <w:num w:numId="4">
+  <w:num w:numId="6">
     <w:abstractNumId w:val="0"/>
   </w:num>
-  <w:num w:numId="5">
+  <w:num w:numId="7">
     <w:abstractNumId w:val="1"/>
   </w:num>
 </w:numbering>

</xml_diff>